<commit_message>
just a clearify in requirements
</commit_message>
<xml_diff>
--- a/docs/requirements.docx
+++ b/docs/requirements.docx
@@ -185,25 +185,7 @@
           <w:szCs w:val="20"/>
           <w:highlight w:val="yellow"/>
         </w:rPr>
-        <w:t xml:space="preserve">Users earn score by reporting </w:t>
-      </w:r>
-      <w:r>
-        <w:rPr>
-          <w:rFonts w:cstheme="minorHAnsi"/>
-          <w:sz w:val="20"/>
-          <w:szCs w:val="20"/>
-          <w:highlight w:val="yellow"/>
-        </w:rPr>
-        <w:t xml:space="preserve">dissonance, harshness or violence </w:t>
-      </w:r>
-      <w:r>
-        <w:rPr>
-          <w:rFonts w:cstheme="minorHAnsi"/>
-          <w:sz w:val="20"/>
-          <w:szCs w:val="20"/>
-          <w:highlight w:val="yellow"/>
-        </w:rPr>
-        <w:t>content</w:t>
+        <w:t>Users earn score by reporting dissonance, harshness or violence content</w:t>
       </w:r>
     </w:p>
     <w:p>
@@ -547,7 +529,23 @@
           <w:sz w:val="20"/>
           <w:szCs w:val="20"/>
         </w:rPr>
-        <w:t>Optional email (if SMS didn’t work)</w:t>
+        <w:t xml:space="preserve">Optional email </w:t>
+      </w:r>
+      <w:r>
+        <w:rPr>
+          <w:rFonts w:cstheme="minorHAnsi"/>
+          <w:sz w:val="20"/>
+          <w:szCs w:val="20"/>
+        </w:rPr>
+        <w:t xml:space="preserve">after register with mobile </w:t>
+      </w:r>
+      <w:r>
+        <w:rPr>
+          <w:rFonts w:cstheme="minorHAnsi"/>
+          <w:sz w:val="20"/>
+          <w:szCs w:val="20"/>
+        </w:rPr>
+        <w:t>(if SMS didn’t work)</w:t>
       </w:r>
     </w:p>
     <w:p>
@@ -604,7 +602,23 @@
           <w:sz w:val="20"/>
           <w:szCs w:val="20"/>
         </w:rPr>
-        <w:t>15 length long string (includes unique id of salesman)</w:t>
+        <w:t>1</w:t>
+      </w:r>
+      <w:r>
+        <w:rPr>
+          <w:rFonts w:cstheme="minorHAnsi"/>
+          <w:sz w:val="20"/>
+          <w:szCs w:val="20"/>
+        </w:rPr>
+        <w:t>8</w:t>
+      </w:r>
+      <w:r>
+        <w:rPr>
+          <w:rFonts w:cstheme="minorHAnsi"/>
+          <w:sz w:val="20"/>
+          <w:szCs w:val="20"/>
+        </w:rPr>
+        <w:t xml:space="preserve"> length long string (includes unique id of salesman)</w:t>
       </w:r>
     </w:p>
     <w:p>

</xml_diff>